<commit_message>
float and position element
added to document float and position
</commit_message>
<xml_diff>
--- a/day2/About_Css_Scss_Sass.docx
+++ b/day2/About_Css_Scss_Sass.docx
@@ -51,55 +51,7 @@
           <w:sz w:val="20"/>
           <w:szCs w:val="20"/>
         </w:rPr>
-        <w:t xml:space="preserve"> determine how a document, usually written in HTML, is presented </w:t>
-      </w:r>
-      <w:proofErr w:type="gramStart"/>
-      <w:r>
-        <w:rPr>
-          <w:sz w:val="20"/>
-          <w:szCs w:val="20"/>
-        </w:rPr>
-        <w:t>i.e.</w:t>
-      </w:r>
-      <w:proofErr w:type="gramEnd"/>
-      <w:r>
-        <w:rPr>
-          <w:sz w:val="20"/>
-          <w:szCs w:val="20"/>
-        </w:rPr>
-        <w:t xml:space="preserve"> displayed to the user. At the present, there </w:t>
-      </w:r>
-      <w:proofErr w:type="gramStart"/>
-      <w:r>
-        <w:rPr>
-          <w:sz w:val="20"/>
-          <w:szCs w:val="20"/>
-        </w:rPr>
-        <w:t>are  galore</w:t>
-      </w:r>
-      <w:proofErr w:type="gramEnd"/>
-      <w:r>
-        <w:rPr>
-          <w:sz w:val="20"/>
-          <w:szCs w:val="20"/>
-        </w:rPr>
-        <w:t xml:space="preserve"> of CSS preprocessors available. A CSS preprocessor is a program that allows generation CSS </w:t>
-      </w:r>
-      <w:proofErr w:type="gramStart"/>
-      <w:r>
-        <w:rPr>
-          <w:sz w:val="20"/>
-          <w:szCs w:val="20"/>
-        </w:rPr>
-        <w:t>from  a</w:t>
-      </w:r>
-      <w:proofErr w:type="gramEnd"/>
-      <w:r>
-        <w:rPr>
-          <w:sz w:val="20"/>
-          <w:szCs w:val="20"/>
-        </w:rPr>
-        <w:t xml:space="preserve"> different syntax. SASS and SCSS are two of the most popular CSS preprocessors.</w:t>
+        <w:t xml:space="preserve"> determine how a document, usually written in HTML, is presented i.e. displayed to the user. At the present, there are  galore of CSS preprocessors available. A CSS preprocessor is a program that allows generation CSS from  a different syntax. SASS and SCSS are two of the most popular CSS preprocessors.</w:t>
       </w:r>
     </w:p>
     <w:p>
@@ -782,17 +734,8 @@
           <w:sz w:val="20"/>
           <w:szCs w:val="20"/>
         </w:rPr>
-        <w:t xml:space="preserve">We can import any CSS/SASS file this </w:t>
-      </w:r>
-      <w:proofErr w:type="gramStart"/>
-      <w:r>
-        <w:rPr>
-          <w:sz w:val="20"/>
-          <w:szCs w:val="20"/>
-        </w:rPr>
-        <w:t>way;</w:t>
-      </w:r>
-      <w:proofErr w:type="gramEnd"/>
+        <w:t>We can import any CSS/SASS file this way;</w:t>
+      </w:r>
     </w:p>
     <w:p>
       <w:pPr>
@@ -816,85 +759,40 @@
           <w:szCs w:val="20"/>
           <w:highlight w:val="lightGray"/>
         </w:rPr>
-        <w:t>mport “</w:t>
-      </w:r>
-      <w:proofErr w:type="gramStart"/>
+        <w:t>mport “design.sass”</w:t>
+      </w:r>
+    </w:p>
+    <w:p>
+      <w:pPr>
+        <w:jc w:val="both"/>
+        <w:rPr>
+          <w:sz w:val="20"/>
+          <w:szCs w:val="20"/>
+        </w:rPr>
+      </w:pPr>
+      <w:r>
+        <w:rPr>
+          <w:sz w:val="20"/>
+          <w:szCs w:val="20"/>
+        </w:rPr>
+        <w:t>Also, we can import multiple files by separating them with a comma;</w:t>
+      </w:r>
+    </w:p>
+    <w:p>
+      <w:pPr>
+        <w:jc w:val="both"/>
+        <w:rPr>
+          <w:sz w:val="20"/>
+          <w:szCs w:val="20"/>
+        </w:rPr>
+      </w:pPr>
       <w:r>
         <w:rPr>
           <w:sz w:val="20"/>
           <w:szCs w:val="20"/>
           <w:highlight w:val="lightGray"/>
         </w:rPr>
-        <w:t>design.sass</w:t>
-      </w:r>
-      <w:proofErr w:type="gramEnd"/>
-      <w:r>
-        <w:rPr>
-          <w:sz w:val="20"/>
-          <w:szCs w:val="20"/>
-          <w:highlight w:val="lightGray"/>
-        </w:rPr>
-        <w:t>”</w:t>
-      </w:r>
-    </w:p>
-    <w:p>
-      <w:pPr>
-        <w:jc w:val="both"/>
-        <w:rPr>
-          <w:sz w:val="20"/>
-          <w:szCs w:val="20"/>
-        </w:rPr>
-      </w:pPr>
-      <w:r>
-        <w:rPr>
-          <w:sz w:val="20"/>
-          <w:szCs w:val="20"/>
-        </w:rPr>
-        <w:t xml:space="preserve">Also, we can import multiple files by separating them with a </w:t>
-      </w:r>
-      <w:proofErr w:type="gramStart"/>
-      <w:r>
-        <w:rPr>
-          <w:sz w:val="20"/>
-          <w:szCs w:val="20"/>
-        </w:rPr>
-        <w:t>comma;</w:t>
-      </w:r>
-      <w:proofErr w:type="gramEnd"/>
-    </w:p>
-    <w:p>
-      <w:pPr>
-        <w:jc w:val="both"/>
-        <w:rPr>
-          <w:sz w:val="20"/>
-          <w:szCs w:val="20"/>
-        </w:rPr>
-      </w:pPr>
-      <w:r>
-        <w:rPr>
-          <w:sz w:val="20"/>
-          <w:szCs w:val="20"/>
-          <w:highlight w:val="lightGray"/>
-        </w:rPr>
-        <w:t>@import “</w:t>
-      </w:r>
-      <w:proofErr w:type="gramStart"/>
-      <w:r>
-        <w:rPr>
-          <w:sz w:val="20"/>
-          <w:szCs w:val="20"/>
-          <w:highlight w:val="lightGray"/>
-        </w:rPr>
-        <w:t>design.scss</w:t>
-      </w:r>
-      <w:proofErr w:type="gramEnd"/>
-      <w:r>
-        <w:rPr>
-          <w:sz w:val="20"/>
-          <w:szCs w:val="20"/>
-          <w:highlight w:val="lightGray"/>
-        </w:rPr>
-        <w:t>”,”about.css”;</w:t>
+        <w:t>@import “design.scss”,”about.css”;</w:t>
       </w:r>
     </w:p>
     <w:p>
@@ -1076,7 +974,6 @@
           <w:color w:val="DC143C"/>
         </w:rPr>
       </w:pPr>
-      <w:proofErr w:type="gramStart"/>
       <w:r>
         <w:rPr>
           <w:rStyle w:val="HTMLCode"/>
@@ -1085,7 +982,6 @@
         </w:rPr>
         <w:t>.intro</w:t>
       </w:r>
-      <w:proofErr w:type="gramEnd"/>
       <w:r>
         <w:rPr>
           <w:rStyle w:val="HTMLCode"/>
@@ -1124,16 +1020,7 @@
           <w:rFonts w:ascii="Verdana" w:eastAsiaTheme="minorHAnsi" w:hAnsi="Verdana"/>
           <w:color w:val="DC143C"/>
         </w:rPr>
-        <w:t>#</w:t>
-      </w:r>
-      <w:proofErr w:type="gramStart"/>
-      <w:r>
-        <w:rPr>
-          <w:rStyle w:val="HTMLCode"/>
-          <w:rFonts w:ascii="Verdana" w:eastAsiaTheme="minorHAnsi" w:hAnsi="Verdana"/>
-          <w:color w:val="DC143C"/>
-        </w:rPr>
-        <w:t>LastName</w:t>
+        <w:t>#LastName</w:t>
       </w:r>
       <w:r>
         <w:rPr>
@@ -1148,15 +1035,7 @@
           <w:rStyle w:val="HTMLCode"/>
           <w:rFonts w:ascii="Calibri" w:eastAsiaTheme="minorHAnsi" w:hAnsi="Calibri" w:cs="Calibri"/>
         </w:rPr>
-        <w:t>:</w:t>
-      </w:r>
-      <w:proofErr w:type="gramEnd"/>
-      <w:r>
-        <w:rPr>
-          <w:rStyle w:val="HTMLCode"/>
-          <w:rFonts w:ascii="Calibri" w:eastAsiaTheme="minorHAnsi" w:hAnsi="Calibri" w:cs="Calibri"/>
-        </w:rPr>
-        <w:t xml:space="preserve"> select the element with id=”LastName”</w:t>
+        <w:t>: select the element with id=”LastName”</w:t>
       </w:r>
       <w:r>
         <w:rPr>
@@ -1181,18 +1060,8 @@
           <w:rFonts w:ascii="Verdana" w:eastAsiaTheme="minorHAnsi" w:hAnsi="Verdana"/>
           <w:color w:val="DC143C"/>
         </w:rPr>
-        <w:t>h</w:t>
-      </w:r>
-      <w:proofErr w:type="gramStart"/>
-      <w:r>
-        <w:rPr>
-          <w:rStyle w:val="HTMLCode"/>
-          <w:rFonts w:ascii="Verdana" w:eastAsiaTheme="minorHAnsi" w:hAnsi="Verdana"/>
-          <w:color w:val="DC143C"/>
-        </w:rPr>
-        <w:t>1,p</w:t>
-      </w:r>
-      <w:proofErr w:type="gramEnd"/>
+        <w:t>h1,p</w:t>
+      </w:r>
       <w:r>
         <w:rPr>
           <w:rStyle w:val="HTMLCode"/>
@@ -1206,14 +1075,7 @@
           <w:rStyle w:val="HTMLCode"/>
           <w:rFonts w:ascii="Calibri" w:eastAsiaTheme="minorHAnsi" w:hAnsi="Calibri" w:cs="Calibri"/>
         </w:rPr>
-        <w:t>:</w:t>
-      </w:r>
-      <w:r>
-        <w:rPr>
-          <w:rStyle w:val="HTMLCode"/>
-          <w:rFonts w:ascii="Calibri" w:eastAsiaTheme="minorHAnsi" w:hAnsi="Calibri" w:cs="Calibri"/>
-        </w:rPr>
-        <w:t xml:space="preserve"> </w:t>
+        <w:t xml:space="preserve">: </w:t>
       </w:r>
       <w:proofErr w:type="spellStart"/>
       <w:r>
@@ -1278,7 +1140,6 @@
         </w:rPr>
         <w:t xml:space="preserve"> ~ </w:t>
       </w:r>
-      <w:proofErr w:type="gramStart"/>
       <w:r>
         <w:rPr>
           <w:rStyle w:val="HTMLCode"/>
@@ -1310,15 +1171,7 @@
           <w:rStyle w:val="HTMLCode"/>
           <w:rFonts w:ascii="Calibri" w:eastAsiaTheme="minorHAnsi" w:hAnsi="Calibri" w:cs="Calibri"/>
         </w:rPr>
-        <w:t>:</w:t>
-      </w:r>
-      <w:proofErr w:type="gramEnd"/>
-      <w:r>
-        <w:rPr>
-          <w:rStyle w:val="HTMLCode"/>
-          <w:rFonts w:ascii="Calibri" w:eastAsiaTheme="minorHAnsi" w:hAnsi="Calibri" w:cs="Calibri"/>
-        </w:rPr>
-        <w:t xml:space="preserve"> selects all &lt;table&gt; elements that are sibling of &lt;</w:t>
+        <w:t>: selects all &lt;table&gt; elements that are sibling of &lt;</w:t>
       </w:r>
       <w:proofErr w:type="spellStart"/>
       <w:r>
@@ -1371,7 +1224,6 @@
         <w:t>ess</w:t>
       </w:r>
       <w:proofErr w:type="spellEnd"/>
-      <w:proofErr w:type="gramStart"/>
       <w:r>
         <w:rPr>
           <w:rStyle w:val="HTMLCode"/>
@@ -1393,15 +1245,7 @@
           <w:rStyle w:val="HTMLCode"/>
           <w:rFonts w:ascii="Calibri" w:eastAsiaTheme="minorHAnsi" w:hAnsi="Calibri" w:cs="Calibri"/>
         </w:rPr>
-        <w:t>:</w:t>
-      </w:r>
-      <w:proofErr w:type="gramEnd"/>
-      <w:r>
-        <w:rPr>
-          <w:rStyle w:val="HTMLCode"/>
-          <w:rFonts w:ascii="Calibri" w:eastAsiaTheme="minorHAnsi" w:hAnsi="Calibri" w:cs="Calibri"/>
-        </w:rPr>
-        <w:t xml:space="preserve"> selects all elements with an id attribute value ending with “</w:t>
+        <w:t>: selects all elements with an id attribute value ending with “</w:t>
       </w:r>
       <w:proofErr w:type="spellStart"/>
       <w:r>
@@ -1470,7 +1314,6 @@
         </w:rPr>
         <w:t>my</w:t>
       </w:r>
-      <w:proofErr w:type="gramStart"/>
       <w:r>
         <w:rPr>
           <w:rStyle w:val="HTMLCode"/>
@@ -1494,7 +1337,6 @@
         </w:rPr>
         <w:t>:</w:t>
       </w:r>
-      <w:proofErr w:type="gramEnd"/>
       <w:r>
         <w:rPr>
           <w:rStyle w:val="HTMLCode"/>
@@ -1586,40 +1428,7 @@
           <w:rFonts w:ascii="Verdana" w:eastAsiaTheme="minorHAnsi" w:hAnsi="Verdana"/>
           <w:color w:val="DC143C"/>
         </w:rPr>
-        <w:t>[id</w:t>
-      </w:r>
-      <w:r>
-        <w:rPr>
-          <w:rStyle w:val="HTMLCode"/>
-          <w:rFonts w:ascii="Verdana" w:eastAsiaTheme="minorHAnsi" w:hAnsi="Verdana"/>
-          <w:color w:val="DC143C"/>
-        </w:rPr>
-        <w:t>^</w:t>
-      </w:r>
-      <w:r>
-        <w:rPr>
-          <w:rStyle w:val="HTMLCode"/>
-          <w:rFonts w:ascii="Verdana" w:eastAsiaTheme="minorHAnsi" w:hAnsi="Verdana"/>
-          <w:color w:val="DC143C"/>
-        </w:rPr>
-        <w:t>=</w:t>
-      </w:r>
-      <w:r>
-        <w:rPr>
-          <w:rStyle w:val="HTMLCode"/>
-          <w:rFonts w:ascii="Verdana" w:eastAsiaTheme="minorHAnsi" w:hAnsi="Verdana"/>
-          <w:color w:val="DC143C"/>
-        </w:rPr>
-        <w:t>L</w:t>
-      </w:r>
-      <w:proofErr w:type="gramStart"/>
-      <w:r>
-        <w:rPr>
-          <w:rStyle w:val="HTMLCode"/>
-          <w:rFonts w:ascii="Verdana" w:eastAsiaTheme="minorHAnsi" w:hAnsi="Verdana"/>
-          <w:color w:val="DC143C"/>
-        </w:rPr>
-        <w:t>]</w:t>
+        <w:t>[id^=L]</w:t>
       </w:r>
       <w:r>
         <w:rPr>
@@ -1636,7 +1445,6 @@
         </w:rPr>
         <w:t>:</w:t>
       </w:r>
-      <w:proofErr w:type="gramEnd"/>
       <w:r>
         <w:rPr>
           <w:rStyle w:val="HTMLCode"/>
@@ -1698,7 +1506,6 @@
         <w:t>beatiful</w:t>
       </w:r>
       <w:proofErr w:type="spellEnd"/>
-      <w:proofErr w:type="gramStart"/>
       <w:r>
         <w:rPr>
           <w:rStyle w:val="HTMLCode"/>
@@ -1722,7 +1529,6 @@
         </w:rPr>
         <w:t>:</w:t>
       </w:r>
-      <w:proofErr w:type="gramEnd"/>
       <w:r>
         <w:rPr>
           <w:rStyle w:val="HTMLCode"/>
@@ -1756,7 +1562,6 @@
           <w:color w:val="DC143C"/>
         </w:rPr>
       </w:pPr>
-      <w:proofErr w:type="gramStart"/>
       <w:r>
         <w:rPr>
           <w:rStyle w:val="HTMLCode"/>
@@ -1765,7 +1570,6 @@
         </w:rPr>
         <w:t>:checked</w:t>
       </w:r>
-      <w:proofErr w:type="gramEnd"/>
       <w:r>
         <w:rPr>
           <w:rStyle w:val="HTMLCode"/>
@@ -1798,23 +1602,13 @@
           <w:color w:val="DC143C"/>
         </w:rPr>
       </w:pPr>
-      <w:proofErr w:type="gramStart"/>
-      <w:r>
-        <w:rPr>
-          <w:rStyle w:val="HTMLCode"/>
-          <w:rFonts w:ascii="Verdana" w:eastAsiaTheme="minorHAnsi" w:hAnsi="Verdana"/>
-          <w:color w:val="DC143C"/>
-        </w:rPr>
-        <w:t>p::</w:t>
-      </w:r>
-      <w:proofErr w:type="gramEnd"/>
-      <w:r>
-        <w:rPr>
-          <w:rStyle w:val="HTMLCode"/>
-          <w:rFonts w:ascii="Verdana" w:eastAsiaTheme="minorHAnsi" w:hAnsi="Verdana"/>
-          <w:color w:val="DC143C"/>
-        </w:rPr>
-        <w:t>first-letter</w:t>
+      <w:r>
+        <w:rPr>
+          <w:rStyle w:val="HTMLCode"/>
+          <w:rFonts w:ascii="Verdana" w:eastAsiaTheme="minorHAnsi" w:hAnsi="Verdana"/>
+          <w:color w:val="DC143C"/>
+        </w:rPr>
+        <w:t>p::first-letter</w:t>
       </w:r>
       <w:r>
         <w:rPr>
@@ -1865,23 +1659,13 @@
         </w:rPr>
       </w:pPr>
       <w:proofErr w:type="spellStart"/>
-      <w:proofErr w:type="gramStart"/>
-      <w:r>
-        <w:rPr>
-          <w:rStyle w:val="HTMLCode"/>
-          <w:rFonts w:ascii="Verdana" w:eastAsiaTheme="minorHAnsi" w:hAnsi="Verdana"/>
-          <w:color w:val="DC143C"/>
-        </w:rPr>
-        <w:t>tr:nth</w:t>
-      </w:r>
-      <w:proofErr w:type="gramEnd"/>
-      <w:r>
-        <w:rPr>
-          <w:rStyle w:val="HTMLCode"/>
-          <w:rFonts w:ascii="Verdana" w:eastAsiaTheme="minorHAnsi" w:hAnsi="Verdana"/>
-          <w:color w:val="DC143C"/>
-        </w:rPr>
-        <w:t>-last-child</w:t>
+      <w:r>
+        <w:rPr>
+          <w:rStyle w:val="HTMLCode"/>
+          <w:rFonts w:ascii="Verdana" w:eastAsiaTheme="minorHAnsi" w:hAnsi="Verdana"/>
+          <w:color w:val="DC143C"/>
+        </w:rPr>
+        <w:t>tr:nth-last-child</w:t>
       </w:r>
       <w:proofErr w:type="spellEnd"/>
       <w:r>
@@ -1997,7 +1781,79 @@
           <w:rFonts w:ascii="Verdana" w:eastAsiaTheme="minorHAnsi" w:hAnsi="Verdana"/>
           <w:color w:val="DC143C"/>
         </w:rPr>
-        <w:t>backdrop-filter</w:t>
+        <w:t xml:space="preserve">backdrop-filter: </w:t>
+      </w:r>
+      <w:r>
+        <w:rPr>
+          <w:rStyle w:val="HTMLCode"/>
+          <w:rFonts w:ascii="Calibri" w:eastAsiaTheme="minorHAnsi" w:hAnsi="Calibri" w:cs="Calibri"/>
+        </w:rPr>
+        <w:t>The backdrop-filter property is used a apply a graphical effect to the area behind an element.</w:t>
+      </w:r>
+    </w:p>
+    <w:p>
+      <w:pPr>
+        <w:jc w:val="both"/>
+        <w:rPr>
+          <w:rStyle w:val="HTMLCode"/>
+          <w:rFonts w:ascii="Calibri" w:eastAsiaTheme="minorHAnsi" w:hAnsi="Calibri" w:cs="Calibri"/>
+        </w:rPr>
+      </w:pPr>
+      <w:r>
+        <w:rPr>
+          <w:rStyle w:val="HTMLCode"/>
+          <w:rFonts w:ascii="Verdana" w:eastAsiaTheme="minorHAnsi" w:hAnsi="Verdana"/>
+          <w:color w:val="DC143C"/>
+        </w:rPr>
+        <w:t>b</w:t>
+      </w:r>
+      <w:r>
+        <w:rPr>
+          <w:rStyle w:val="HTMLCode"/>
+          <w:rFonts w:ascii="Verdana" w:eastAsiaTheme="minorHAnsi" w:hAnsi="Verdana"/>
+          <w:color w:val="DC143C"/>
+        </w:rPr>
+        <w:t xml:space="preserve">ackground-blend-mode: </w:t>
+      </w:r>
+      <w:r>
+        <w:rPr>
+          <w:rStyle w:val="HTMLCode"/>
+          <w:rFonts w:ascii="Calibri" w:eastAsiaTheme="minorHAnsi" w:hAnsi="Calibri" w:cs="Calibri"/>
+        </w:rPr>
+        <w:t>This property sets how an elements background images should blend with each other and with the elements background color. (</w:t>
+      </w:r>
+      <w:proofErr w:type="spellStart"/>
+      <w:r>
+        <w:rPr>
+          <w:rStyle w:val="HTMLCode"/>
+          <w:rFonts w:ascii="Calibri" w:eastAsiaTheme="minorHAnsi" w:hAnsi="Calibri" w:cs="Calibri"/>
+        </w:rPr>
+        <w:t>darken,lighten</w:t>
+      </w:r>
+      <w:proofErr w:type="spellEnd"/>
+      <w:r>
+        <w:rPr>
+          <w:rStyle w:val="HTMLCode"/>
+          <w:rFonts w:ascii="Calibri" w:eastAsiaTheme="minorHAnsi" w:hAnsi="Calibri" w:cs="Calibri"/>
+        </w:rPr>
+        <w:t>…)</w:t>
+      </w:r>
+    </w:p>
+    <w:p>
+      <w:pPr>
+        <w:jc w:val="both"/>
+        <w:rPr>
+          <w:rStyle w:val="HTMLCode"/>
+          <w:rFonts w:ascii="Calibri" w:eastAsiaTheme="minorHAnsi" w:hAnsi="Calibri" w:cs="Calibri"/>
+        </w:rPr>
+      </w:pPr>
+      <w:r>
+        <w:rPr>
+          <w:rStyle w:val="HTMLCode"/>
+          <w:rFonts w:ascii="Verdana" w:eastAsiaTheme="minorHAnsi" w:hAnsi="Verdana"/>
+          <w:color w:val="DC143C"/>
+        </w:rPr>
+        <w:t>background-clip</w:t>
       </w:r>
       <w:r>
         <w:rPr>
@@ -2012,32 +1868,61 @@
           <w:rStyle w:val="HTMLCode"/>
           <w:rFonts w:ascii="Calibri" w:eastAsiaTheme="minorHAnsi" w:hAnsi="Calibri" w:cs="Calibri"/>
         </w:rPr>
-        <w:t>The backdrop-filter property is used a apply a graphical effect to the area behind an element.</w:t>
-      </w:r>
-    </w:p>
-    <w:p>
-      <w:pPr>
-        <w:jc w:val="both"/>
-        <w:rPr>
-          <w:rStyle w:val="HTMLCode"/>
-          <w:rFonts w:ascii="Calibri" w:eastAsiaTheme="minorHAnsi" w:hAnsi="Calibri" w:cs="Calibri"/>
-        </w:rPr>
-      </w:pPr>
-      <w:r>
-        <w:rPr>
-          <w:rStyle w:val="HTMLCode"/>
-          <w:rFonts w:ascii="Verdana" w:eastAsiaTheme="minorHAnsi" w:hAnsi="Verdana"/>
-          <w:color w:val="DC143C"/>
-        </w:rPr>
-        <w:t>b</w:t>
-      </w:r>
-      <w:r>
-        <w:rPr>
-          <w:rStyle w:val="HTMLCode"/>
-          <w:rFonts w:ascii="Verdana" w:eastAsiaTheme="minorHAnsi" w:hAnsi="Verdana"/>
-          <w:color w:val="DC143C"/>
-        </w:rPr>
-        <w:t>ackground-blend-mode</w:t>
+        <w:t xml:space="preserve">This </w:t>
+      </w:r>
+      <w:proofErr w:type="spellStart"/>
+      <w:r>
+        <w:rPr>
+          <w:rStyle w:val="HTMLCode"/>
+          <w:rFonts w:ascii="Calibri" w:eastAsiaTheme="minorHAnsi" w:hAnsi="Calibri" w:cs="Calibri"/>
+        </w:rPr>
+        <w:t>propert</w:t>
+      </w:r>
+      <w:proofErr w:type="spellEnd"/>
+      <w:r>
+        <w:rPr>
+          <w:rStyle w:val="HTMLCode"/>
+          <w:rFonts w:ascii="Calibri" w:eastAsiaTheme="minorHAnsi" w:hAnsi="Calibri" w:cs="Calibri"/>
+        </w:rPr>
+        <w:t xml:space="preserve"> sets whether an elements background extends underneath its border box, padding box or content</w:t>
+      </w:r>
+      <w:r>
+        <w:rPr>
+          <w:rStyle w:val="HTMLCode"/>
+          <w:rFonts w:ascii="Calibri" w:eastAsiaTheme="minorHAnsi" w:hAnsi="Calibri" w:cs="Calibri"/>
+        </w:rPr>
+        <w:t xml:space="preserve"> </w:t>
+      </w:r>
+      <w:r>
+        <w:rPr>
+          <w:rStyle w:val="HTMLCode"/>
+          <w:rFonts w:ascii="Calibri" w:eastAsiaTheme="minorHAnsi" w:hAnsi="Calibri" w:cs="Calibri"/>
+        </w:rPr>
+        <w:t>box</w:t>
+      </w:r>
+      <w:r>
+        <w:rPr>
+          <w:rStyle w:val="HTMLCode"/>
+          <w:rFonts w:ascii="Calibri" w:eastAsiaTheme="minorHAnsi" w:hAnsi="Calibri" w:cs="Calibri"/>
+        </w:rPr>
+        <w:t>.</w:t>
+      </w:r>
+    </w:p>
+    <w:p>
+      <w:pPr>
+        <w:jc w:val="both"/>
+        <w:rPr>
+          <w:rStyle w:val="HTMLCode"/>
+          <w:rFonts w:ascii="Calibri" w:eastAsiaTheme="minorHAnsi" w:hAnsi="Calibri" w:cs="Calibri"/>
+        </w:rPr>
+      </w:pPr>
+      <w:r>
+        <w:rPr>
+          <w:rStyle w:val="HTMLCode"/>
+          <w:rFonts w:ascii="Verdana" w:eastAsiaTheme="minorHAnsi" w:hAnsi="Verdana"/>
+          <w:color w:val="DC143C"/>
+        </w:rPr>
+        <w:t>column-fill</w:t>
       </w:r>
       <w:r>
         <w:rPr>
@@ -2052,42 +1937,24 @@
           <w:rStyle w:val="HTMLCode"/>
           <w:rFonts w:ascii="Calibri" w:eastAsiaTheme="minorHAnsi" w:hAnsi="Calibri" w:cs="Calibri"/>
         </w:rPr>
-        <w:t>This property sets how an elements background images should blend with each other and with the elements background color. (</w:t>
-      </w:r>
-      <w:proofErr w:type="spellStart"/>
-      <w:proofErr w:type="gramStart"/>
-      <w:r>
-        <w:rPr>
-          <w:rStyle w:val="HTMLCode"/>
-          <w:rFonts w:ascii="Calibri" w:eastAsiaTheme="minorHAnsi" w:hAnsi="Calibri" w:cs="Calibri"/>
-        </w:rPr>
-        <w:t>darken,lighten</w:t>
-      </w:r>
-      <w:proofErr w:type="spellEnd"/>
-      <w:proofErr w:type="gramEnd"/>
-      <w:r>
-        <w:rPr>
-          <w:rStyle w:val="HTMLCode"/>
-          <w:rFonts w:ascii="Calibri" w:eastAsiaTheme="minorHAnsi" w:hAnsi="Calibri" w:cs="Calibri"/>
-        </w:rPr>
-        <w:t>…)</w:t>
-      </w:r>
-    </w:p>
-    <w:p>
-      <w:pPr>
-        <w:jc w:val="both"/>
-        <w:rPr>
-          <w:rStyle w:val="HTMLCode"/>
-          <w:rFonts w:ascii="Calibri" w:eastAsiaTheme="minorHAnsi" w:hAnsi="Calibri" w:cs="Calibri"/>
-        </w:rPr>
-      </w:pPr>
-      <w:r>
-        <w:rPr>
-          <w:rStyle w:val="HTMLCode"/>
-          <w:rFonts w:ascii="Verdana" w:eastAsiaTheme="minorHAnsi" w:hAnsi="Verdana"/>
-          <w:color w:val="DC143C"/>
-        </w:rPr>
-        <w:t>background-clip</w:t>
+        <w:t>This property controls how an elements contents are balanced when broken into columns.</w:t>
+      </w:r>
+    </w:p>
+    <w:p>
+      <w:pPr>
+        <w:jc w:val="both"/>
+        <w:rPr>
+          <w:rStyle w:val="HTMLCode"/>
+          <w:rFonts w:ascii="Calibri" w:eastAsiaTheme="minorHAnsi" w:hAnsi="Calibri" w:cs="Calibri"/>
+        </w:rPr>
+      </w:pPr>
+      <w:r>
+        <w:rPr>
+          <w:rStyle w:val="HTMLCode"/>
+          <w:rFonts w:ascii="Verdana" w:eastAsiaTheme="minorHAnsi" w:hAnsi="Verdana"/>
+          <w:color w:val="DC143C"/>
+        </w:rPr>
+        <w:t>column-gap</w:t>
       </w:r>
       <w:r>
         <w:rPr>
@@ -2102,61 +1969,24 @@
           <w:rStyle w:val="HTMLCode"/>
           <w:rFonts w:ascii="Calibri" w:eastAsiaTheme="minorHAnsi" w:hAnsi="Calibri" w:cs="Calibri"/>
         </w:rPr>
-        <w:t xml:space="preserve">This </w:t>
-      </w:r>
-      <w:proofErr w:type="spellStart"/>
-      <w:r>
-        <w:rPr>
-          <w:rStyle w:val="HTMLCode"/>
-          <w:rFonts w:ascii="Calibri" w:eastAsiaTheme="minorHAnsi" w:hAnsi="Calibri" w:cs="Calibri"/>
-        </w:rPr>
-        <w:t>propert</w:t>
-      </w:r>
-      <w:proofErr w:type="spellEnd"/>
-      <w:r>
-        <w:rPr>
-          <w:rStyle w:val="HTMLCode"/>
-          <w:rFonts w:ascii="Calibri" w:eastAsiaTheme="minorHAnsi" w:hAnsi="Calibri" w:cs="Calibri"/>
-        </w:rPr>
-        <w:t xml:space="preserve"> sets whether an elements background extends underneath its border box, padding box or content</w:t>
-      </w:r>
-      <w:r>
-        <w:rPr>
-          <w:rStyle w:val="HTMLCode"/>
-          <w:rFonts w:ascii="Calibri" w:eastAsiaTheme="minorHAnsi" w:hAnsi="Calibri" w:cs="Calibri"/>
-        </w:rPr>
-        <w:t xml:space="preserve"> </w:t>
-      </w:r>
-      <w:r>
-        <w:rPr>
-          <w:rStyle w:val="HTMLCode"/>
-          <w:rFonts w:ascii="Calibri" w:eastAsiaTheme="minorHAnsi" w:hAnsi="Calibri" w:cs="Calibri"/>
-        </w:rPr>
-        <w:t>box</w:t>
-      </w:r>
-      <w:r>
-        <w:rPr>
-          <w:rStyle w:val="HTMLCode"/>
-          <w:rFonts w:ascii="Calibri" w:eastAsiaTheme="minorHAnsi" w:hAnsi="Calibri" w:cs="Calibri"/>
-        </w:rPr>
-        <w:t>.</w:t>
-      </w:r>
-    </w:p>
-    <w:p>
-      <w:pPr>
-        <w:jc w:val="both"/>
-        <w:rPr>
-          <w:rStyle w:val="HTMLCode"/>
-          <w:rFonts w:ascii="Calibri" w:eastAsiaTheme="minorHAnsi" w:hAnsi="Calibri" w:cs="Calibri"/>
-        </w:rPr>
-      </w:pPr>
-      <w:r>
-        <w:rPr>
-          <w:rStyle w:val="HTMLCode"/>
-          <w:rFonts w:ascii="Verdana" w:eastAsiaTheme="minorHAnsi" w:hAnsi="Verdana"/>
-          <w:color w:val="DC143C"/>
-        </w:rPr>
-        <w:t>column-fill</w:t>
+        <w:t>This property sets the size of the gap between an elements columns</w:t>
+      </w:r>
+    </w:p>
+    <w:p>
+      <w:pPr>
+        <w:jc w:val="both"/>
+        <w:rPr>
+          <w:rStyle w:val="HTMLCode"/>
+          <w:rFonts w:ascii="Calibri" w:eastAsiaTheme="minorHAnsi" w:hAnsi="Calibri" w:cs="Calibri"/>
+        </w:rPr>
+      </w:pPr>
+      <w:r>
+        <w:rPr>
+          <w:rStyle w:val="HTMLCode"/>
+          <w:rFonts w:ascii="Verdana" w:eastAsiaTheme="minorHAnsi" w:hAnsi="Verdana"/>
+          <w:color w:val="DC143C"/>
+        </w:rPr>
+        <w:t>column-rule</w:t>
       </w:r>
       <w:r>
         <w:rPr>
@@ -2171,31 +2001,24 @@
           <w:rStyle w:val="HTMLCode"/>
           <w:rFonts w:ascii="Calibri" w:eastAsiaTheme="minorHAnsi" w:hAnsi="Calibri" w:cs="Calibri"/>
         </w:rPr>
-        <w:t>This</w:t>
-      </w:r>
-      <w:r>
-        <w:rPr>
-          <w:rStyle w:val="HTMLCode"/>
-          <w:rFonts w:ascii="Calibri" w:eastAsiaTheme="minorHAnsi" w:hAnsi="Calibri" w:cs="Calibri"/>
-        </w:rPr>
-        <w:t xml:space="preserve"> property controls how an elements contents are balanced when broken into columns.</w:t>
-      </w:r>
-    </w:p>
-    <w:p>
-      <w:pPr>
-        <w:jc w:val="both"/>
-        <w:rPr>
-          <w:rStyle w:val="HTMLCode"/>
-          <w:rFonts w:ascii="Calibri" w:eastAsiaTheme="minorHAnsi" w:hAnsi="Calibri" w:cs="Calibri"/>
-        </w:rPr>
-      </w:pPr>
-      <w:r>
-        <w:rPr>
-          <w:rStyle w:val="HTMLCode"/>
-          <w:rFonts w:ascii="Verdana" w:eastAsiaTheme="minorHAnsi" w:hAnsi="Verdana"/>
-          <w:color w:val="DC143C"/>
-        </w:rPr>
-        <w:t>column-gap</w:t>
+        <w:t>This property sets the width, style and color of the line draw between columns in a multi-column layout.</w:t>
+      </w:r>
+    </w:p>
+    <w:p>
+      <w:pPr>
+        <w:jc w:val="both"/>
+        <w:rPr>
+          <w:rStyle w:val="HTMLCode"/>
+          <w:rFonts w:ascii="Calibri" w:eastAsiaTheme="minorHAnsi" w:hAnsi="Calibri" w:cs="Calibri"/>
+        </w:rPr>
+      </w:pPr>
+      <w:r>
+        <w:rPr>
+          <w:rStyle w:val="HTMLCode"/>
+          <w:rFonts w:ascii="Verdana" w:eastAsiaTheme="minorHAnsi" w:hAnsi="Verdana"/>
+          <w:color w:val="DC143C"/>
+        </w:rPr>
+        <w:t>hyphens</w:t>
       </w:r>
       <w:r>
         <w:rPr>
@@ -2210,40 +2033,31 @@
           <w:rStyle w:val="HTMLCode"/>
           <w:rFonts w:ascii="Calibri" w:eastAsiaTheme="minorHAnsi" w:hAnsi="Calibri" w:cs="Calibri"/>
         </w:rPr>
-        <w:t xml:space="preserve">This property sets the size of the gap between an </w:t>
-      </w:r>
-      <w:proofErr w:type="gramStart"/>
-      <w:r>
-        <w:rPr>
-          <w:rStyle w:val="HTMLCode"/>
-          <w:rFonts w:ascii="Calibri" w:eastAsiaTheme="minorHAnsi" w:hAnsi="Calibri" w:cs="Calibri"/>
-        </w:rPr>
-        <w:t>elements</w:t>
-      </w:r>
-      <w:proofErr w:type="gramEnd"/>
-      <w:r>
-        <w:rPr>
-          <w:rStyle w:val="HTMLCode"/>
-          <w:rFonts w:ascii="Calibri" w:eastAsiaTheme="minorHAnsi" w:hAnsi="Calibri" w:cs="Calibri"/>
-        </w:rPr>
-        <w:t xml:space="preserve"> columns</w:t>
-      </w:r>
-    </w:p>
-    <w:p>
-      <w:pPr>
-        <w:jc w:val="both"/>
-        <w:rPr>
-          <w:rStyle w:val="HTMLCode"/>
-          <w:rFonts w:ascii="Calibri" w:eastAsiaTheme="minorHAnsi" w:hAnsi="Calibri" w:cs="Calibri"/>
-        </w:rPr>
-      </w:pPr>
-      <w:r>
-        <w:rPr>
-          <w:rStyle w:val="HTMLCode"/>
-          <w:rFonts w:ascii="Verdana" w:eastAsiaTheme="minorHAnsi" w:hAnsi="Verdana"/>
-          <w:color w:val="DC143C"/>
-        </w:rPr>
-        <w:t>column-rule</w:t>
+        <w:t>This property</w:t>
+      </w:r>
+      <w:r>
+        <w:rPr>
+          <w:rStyle w:val="HTMLCode"/>
+          <w:rFonts w:ascii="Calibri" w:eastAsiaTheme="minorHAnsi" w:hAnsi="Calibri" w:cs="Calibri"/>
+        </w:rPr>
+        <w:t xml:space="preserve"> defines whether hyphenation is allowed to create more soft wrap opportunities within a line of text.</w:t>
+      </w:r>
+    </w:p>
+    <w:p>
+      <w:pPr>
+        <w:jc w:val="both"/>
+        <w:rPr>
+          <w:rStyle w:val="HTMLCode"/>
+          <w:rFonts w:ascii="Calibri" w:eastAsiaTheme="minorHAnsi" w:hAnsi="Calibri" w:cs="Calibri"/>
+        </w:rPr>
+      </w:pPr>
+      <w:r>
+        <w:rPr>
+          <w:rStyle w:val="HTMLCode"/>
+          <w:rFonts w:ascii="Verdana" w:eastAsiaTheme="minorHAnsi" w:hAnsi="Verdana"/>
+          <w:color w:val="DC143C"/>
+        </w:rPr>
+        <w:t>image-rendering</w:t>
       </w:r>
       <w:r>
         <w:rPr>
@@ -2258,38 +2072,31 @@
           <w:rStyle w:val="HTMLCode"/>
           <w:rFonts w:ascii="Calibri" w:eastAsiaTheme="minorHAnsi" w:hAnsi="Calibri" w:cs="Calibri"/>
         </w:rPr>
-        <w:t>This</w:t>
-      </w:r>
-      <w:r>
-        <w:rPr>
-          <w:rStyle w:val="HTMLCode"/>
-          <w:rFonts w:ascii="Calibri" w:eastAsiaTheme="minorHAnsi" w:hAnsi="Calibri" w:cs="Calibri"/>
-        </w:rPr>
-        <w:t xml:space="preserve"> property</w:t>
-      </w:r>
-      <w:r>
-        <w:rPr>
-          <w:rStyle w:val="HTMLCode"/>
-          <w:rFonts w:ascii="Calibri" w:eastAsiaTheme="minorHAnsi" w:hAnsi="Calibri" w:cs="Calibri"/>
-        </w:rPr>
-        <w:t xml:space="preserve"> sets the width, style and color of the line draw between columns in a multi-column layout.</w:t>
-      </w:r>
-    </w:p>
-    <w:p>
-      <w:pPr>
-        <w:jc w:val="both"/>
-        <w:rPr>
-          <w:rStyle w:val="HTMLCode"/>
-          <w:rFonts w:ascii="Calibri" w:eastAsiaTheme="minorHAnsi" w:hAnsi="Calibri" w:cs="Calibri"/>
-        </w:rPr>
-      </w:pPr>
-      <w:r>
-        <w:rPr>
-          <w:rStyle w:val="HTMLCode"/>
-          <w:rFonts w:ascii="Verdana" w:eastAsiaTheme="minorHAnsi" w:hAnsi="Verdana"/>
-          <w:color w:val="DC143C"/>
-        </w:rPr>
-        <w:t>hyphens</w:t>
+        <w:t>This property</w:t>
+      </w:r>
+      <w:r>
+        <w:rPr>
+          <w:rStyle w:val="HTMLCode"/>
+          <w:rFonts w:ascii="Calibri" w:eastAsiaTheme="minorHAnsi" w:hAnsi="Calibri" w:cs="Calibri"/>
+        </w:rPr>
+        <w:t xml:space="preserve"> specifies the type of algorithm to be used for image scaling</w:t>
+      </w:r>
+    </w:p>
+    <w:p>
+      <w:pPr>
+        <w:jc w:val="both"/>
+        <w:rPr>
+          <w:rStyle w:val="HTMLCode"/>
+          <w:rFonts w:ascii="Calibri" w:eastAsiaTheme="minorHAnsi" w:hAnsi="Calibri" w:cs="Calibri"/>
+        </w:rPr>
+      </w:pPr>
+      <w:r>
+        <w:rPr>
+          <w:rStyle w:val="HTMLCode"/>
+          <w:rFonts w:ascii="Verdana" w:eastAsiaTheme="minorHAnsi" w:hAnsi="Verdana"/>
+          <w:color w:val="DC143C"/>
+        </w:rPr>
+        <w:t>mix-blend-mode</w:t>
       </w:r>
       <w:r>
         <w:rPr>
@@ -2311,24 +2118,24 @@
           <w:rStyle w:val="HTMLCode"/>
           <w:rFonts w:ascii="Calibri" w:eastAsiaTheme="minorHAnsi" w:hAnsi="Calibri" w:cs="Calibri"/>
         </w:rPr>
-        <w:t xml:space="preserve"> defines whether hyphenation is allowed to create more soft wrap opportunities within a line of text.</w:t>
-      </w:r>
-    </w:p>
-    <w:p>
-      <w:pPr>
-        <w:jc w:val="both"/>
-        <w:rPr>
-          <w:rStyle w:val="HTMLCode"/>
-          <w:rFonts w:ascii="Calibri" w:eastAsiaTheme="minorHAnsi" w:hAnsi="Calibri" w:cs="Calibri"/>
-        </w:rPr>
-      </w:pPr>
-      <w:r>
-        <w:rPr>
-          <w:rStyle w:val="HTMLCode"/>
-          <w:rFonts w:ascii="Verdana" w:eastAsiaTheme="minorHAnsi" w:hAnsi="Verdana"/>
-          <w:color w:val="DC143C"/>
-        </w:rPr>
-        <w:t>image-rendering</w:t>
+        <w:t xml:space="preserve"> sets how an elements content should blend with the content of he elements parent and the elements background.</w:t>
+      </w:r>
+    </w:p>
+    <w:p>
+      <w:pPr>
+        <w:jc w:val="both"/>
+        <w:rPr>
+          <w:rStyle w:val="HTMLCode"/>
+          <w:rFonts w:ascii="Calibri" w:eastAsiaTheme="minorHAnsi" w:hAnsi="Calibri" w:cs="Calibri"/>
+        </w:rPr>
+      </w:pPr>
+      <w:r>
+        <w:rPr>
+          <w:rStyle w:val="HTMLCode"/>
+          <w:rFonts w:ascii="Verdana" w:eastAsiaTheme="minorHAnsi" w:hAnsi="Verdana"/>
+          <w:color w:val="DC143C"/>
+        </w:rPr>
+        <w:t>perspective</w:t>
       </w:r>
       <w:r>
         <w:rPr>
@@ -2350,117 +2157,7 @@
           <w:rStyle w:val="HTMLCode"/>
           <w:rFonts w:ascii="Calibri" w:eastAsiaTheme="minorHAnsi" w:hAnsi="Calibri" w:cs="Calibri"/>
         </w:rPr>
-        <w:t xml:space="preserve"> specifies the type of algorithm to be used for image scaling</w:t>
-      </w:r>
-    </w:p>
-    <w:p>
-      <w:pPr>
-        <w:jc w:val="both"/>
-        <w:rPr>
-          <w:rStyle w:val="HTMLCode"/>
-          <w:rFonts w:ascii="Calibri" w:eastAsiaTheme="minorHAnsi" w:hAnsi="Calibri" w:cs="Calibri"/>
-        </w:rPr>
-      </w:pPr>
-      <w:r>
-        <w:rPr>
-          <w:rStyle w:val="HTMLCode"/>
-          <w:rFonts w:ascii="Verdana" w:eastAsiaTheme="minorHAnsi" w:hAnsi="Verdana"/>
-          <w:color w:val="DC143C"/>
-        </w:rPr>
-        <w:t>mix-blend-mode</w:t>
-      </w:r>
-      <w:r>
-        <w:rPr>
-          <w:rStyle w:val="HTMLCode"/>
-          <w:rFonts w:ascii="Verdana" w:eastAsiaTheme="minorHAnsi" w:hAnsi="Verdana"/>
-          <w:color w:val="DC143C"/>
-        </w:rPr>
-        <w:t xml:space="preserve">: </w:t>
-      </w:r>
-      <w:r>
-        <w:rPr>
-          <w:rStyle w:val="HTMLCode"/>
-          <w:rFonts w:ascii="Calibri" w:eastAsiaTheme="minorHAnsi" w:hAnsi="Calibri" w:cs="Calibri"/>
-        </w:rPr>
-        <w:t>This property</w:t>
-      </w:r>
-      <w:r>
-        <w:rPr>
-          <w:rStyle w:val="HTMLCode"/>
-          <w:rFonts w:ascii="Calibri" w:eastAsiaTheme="minorHAnsi" w:hAnsi="Calibri" w:cs="Calibri"/>
-        </w:rPr>
-        <w:t xml:space="preserve"> sets how an elements content should blend with the content of </w:t>
-      </w:r>
-      <w:proofErr w:type="gramStart"/>
-      <w:r>
-        <w:rPr>
-          <w:rStyle w:val="HTMLCode"/>
-          <w:rFonts w:ascii="Calibri" w:eastAsiaTheme="minorHAnsi" w:hAnsi="Calibri" w:cs="Calibri"/>
-        </w:rPr>
-        <w:t>he</w:t>
-      </w:r>
-      <w:proofErr w:type="gramEnd"/>
-      <w:r>
-        <w:rPr>
-          <w:rStyle w:val="HTMLCode"/>
-          <w:rFonts w:ascii="Calibri" w:eastAsiaTheme="minorHAnsi" w:hAnsi="Calibri" w:cs="Calibri"/>
-        </w:rPr>
-        <w:t xml:space="preserve"> elements parent and the elements background.</w:t>
-      </w:r>
-    </w:p>
-    <w:p>
-      <w:pPr>
-        <w:jc w:val="both"/>
-        <w:rPr>
-          <w:rStyle w:val="HTMLCode"/>
-          <w:rFonts w:ascii="Calibri" w:eastAsiaTheme="minorHAnsi" w:hAnsi="Calibri" w:cs="Calibri"/>
-        </w:rPr>
-      </w:pPr>
-      <w:r>
-        <w:rPr>
-          <w:rStyle w:val="HTMLCode"/>
-          <w:rFonts w:ascii="Verdana" w:eastAsiaTheme="minorHAnsi" w:hAnsi="Verdana"/>
-          <w:color w:val="DC143C"/>
-        </w:rPr>
-        <w:t>perspective</w:t>
-      </w:r>
-      <w:r>
-        <w:rPr>
-          <w:rStyle w:val="HTMLCode"/>
-          <w:rFonts w:ascii="Verdana" w:eastAsiaTheme="minorHAnsi" w:hAnsi="Verdana"/>
-          <w:color w:val="DC143C"/>
-        </w:rPr>
-        <w:t xml:space="preserve">: </w:t>
-      </w:r>
-      <w:r>
-        <w:rPr>
-          <w:rStyle w:val="HTMLCode"/>
-          <w:rFonts w:ascii="Calibri" w:eastAsiaTheme="minorHAnsi" w:hAnsi="Calibri" w:cs="Calibri"/>
-        </w:rPr>
-        <w:t>This property</w:t>
-      </w:r>
-      <w:r>
-        <w:rPr>
-          <w:rStyle w:val="HTMLCode"/>
-          <w:rFonts w:ascii="Calibri" w:eastAsiaTheme="minorHAnsi" w:hAnsi="Calibri" w:cs="Calibri"/>
-        </w:rPr>
-        <w:t xml:space="preserve"> determines the distance between the z = 0 plane and the user </w:t>
-      </w:r>
-      <w:proofErr w:type="gramStart"/>
-      <w:r>
-        <w:rPr>
-          <w:rStyle w:val="HTMLCode"/>
-          <w:rFonts w:ascii="Calibri" w:eastAsiaTheme="minorHAnsi" w:hAnsi="Calibri" w:cs="Calibri"/>
-        </w:rPr>
-        <w:t>in order to</w:t>
-      </w:r>
-      <w:proofErr w:type="gramEnd"/>
-      <w:r>
-        <w:rPr>
-          <w:rStyle w:val="HTMLCode"/>
-          <w:rFonts w:ascii="Calibri" w:eastAsiaTheme="minorHAnsi" w:hAnsi="Calibri" w:cs="Calibri"/>
-        </w:rPr>
-        <w:t xml:space="preserve"> give a 3D-positioned element some perspective.</w:t>
+        <w:t xml:space="preserve"> determines the distance between the z = 0 plane and the user in order to give a 3D-positioned element some perspective.</w:t>
       </w:r>
     </w:p>
     <w:p>
@@ -2604,23 +2301,123 @@
           <w:rStyle w:val="HTMLCode"/>
           <w:rFonts w:ascii="Calibri" w:eastAsiaTheme="minorHAnsi" w:hAnsi="Calibri" w:cs="Calibri"/>
         </w:rPr>
-        <w:t xml:space="preserve"> controls whether the user can select text. This does not have any effect on content loaded as part of a </w:t>
-      </w:r>
-      <w:proofErr w:type="gramStart"/>
-      <w:r>
-        <w:rPr>
-          <w:rStyle w:val="HTMLCode"/>
-          <w:rFonts w:ascii="Calibri" w:eastAsiaTheme="minorHAnsi" w:hAnsi="Calibri" w:cs="Calibri"/>
-        </w:rPr>
-        <w:t>browsers</w:t>
-      </w:r>
-      <w:proofErr w:type="gramEnd"/>
-      <w:r>
-        <w:rPr>
-          <w:rStyle w:val="HTMLCode"/>
-          <w:rFonts w:ascii="Calibri" w:eastAsiaTheme="minorHAnsi" w:hAnsi="Calibri" w:cs="Calibri"/>
-        </w:rPr>
-        <w:t xml:space="preserve"> user interface except in textboxes.</w:t>
+        <w:t xml:space="preserve"> controls whether the user can select text. This does not have any effect on content loaded as part of a browsers user interface except in textboxes.</w:t>
+      </w:r>
+    </w:p>
+    <w:p>
+      <w:pPr>
+        <w:jc w:val="both"/>
+        <w:rPr>
+          <w:rStyle w:val="HTMLCode"/>
+          <w:rFonts w:ascii="Calibri" w:eastAsiaTheme="minorHAnsi" w:hAnsi="Calibri" w:cs="Calibri"/>
+        </w:rPr>
+      </w:pPr>
+      <w:r>
+        <w:rPr>
+          <w:rStyle w:val="HTMLCode"/>
+          <w:rFonts w:ascii="Verdana" w:eastAsiaTheme="minorHAnsi" w:hAnsi="Verdana"/>
+          <w:color w:val="DC143C"/>
+        </w:rPr>
+        <w:t>z-index</w:t>
+      </w:r>
+      <w:r>
+        <w:rPr>
+          <w:rStyle w:val="HTMLCode"/>
+          <w:rFonts w:ascii="Verdana" w:eastAsiaTheme="minorHAnsi" w:hAnsi="Verdana"/>
+          <w:color w:val="DC143C"/>
+        </w:rPr>
+        <w:t xml:space="preserve">: </w:t>
+      </w:r>
+      <w:r>
+        <w:rPr>
+          <w:rStyle w:val="HTMLCode"/>
+          <w:rFonts w:ascii="Calibri" w:eastAsiaTheme="minorHAnsi" w:hAnsi="Calibri" w:cs="Calibri"/>
+        </w:rPr>
+        <w:t>This property</w:t>
+      </w:r>
+      <w:r>
+        <w:rPr>
+          <w:rStyle w:val="HTMLCode"/>
+          <w:rFonts w:ascii="Calibri" w:eastAsiaTheme="minorHAnsi" w:hAnsi="Calibri" w:cs="Calibri"/>
+        </w:rPr>
+        <w:t xml:space="preserve"> sets the z-order of a positioned element and its descendants or flex items. Overlapping</w:t>
+      </w:r>
+      <w:r>
+        <w:rPr>
+          <w:rStyle w:val="HTMLCode"/>
+          <w:rFonts w:ascii="Calibri" w:eastAsiaTheme="minorHAnsi" w:hAnsi="Calibri" w:cs="Calibri"/>
+        </w:rPr>
+        <w:t xml:space="preserve"> elements with a larger z-index cover those with smaller one.</w:t>
+      </w:r>
+    </w:p>
+    <w:p>
+      <w:pPr>
+        <w:jc w:val="both"/>
+        <w:rPr>
+          <w:rStyle w:val="HTMLCode"/>
+          <w:rFonts w:ascii="Calibri" w:eastAsiaTheme="minorHAnsi" w:hAnsi="Calibri" w:cs="Calibri"/>
+        </w:rPr>
+      </w:pPr>
+      <w:r>
+        <w:rPr>
+          <w:rStyle w:val="HTMLCode"/>
+          <w:rFonts w:ascii="Verdana" w:eastAsiaTheme="minorHAnsi" w:hAnsi="Verdana"/>
+          <w:color w:val="DC143C"/>
+        </w:rPr>
+        <w:t>Position</w:t>
+      </w:r>
+      <w:r>
+        <w:rPr>
+          <w:rStyle w:val="HTMLCode"/>
+          <w:rFonts w:ascii="Verdana" w:eastAsiaTheme="minorHAnsi" w:hAnsi="Verdana"/>
+          <w:color w:val="DC143C"/>
+        </w:rPr>
+        <w:t xml:space="preserve">: </w:t>
+      </w:r>
+      <w:r>
+        <w:rPr>
+          <w:rStyle w:val="HTMLCode"/>
+          <w:rFonts w:ascii="Calibri" w:eastAsiaTheme="minorHAnsi" w:hAnsi="Calibri" w:cs="Calibri"/>
+        </w:rPr>
+        <w:t>This property</w:t>
+      </w:r>
+      <w:r>
+        <w:rPr>
+          <w:rStyle w:val="HTMLCode"/>
+          <w:rFonts w:ascii="Calibri" w:eastAsiaTheme="minorHAnsi" w:hAnsi="Calibri" w:cs="Calibri"/>
+        </w:rPr>
+        <w:t xml:space="preserve"> sets how an element is positioned in a document. The “top, right, bottom and left” properties determine the final location of positioned elements. </w:t>
+      </w:r>
+    </w:p>
+    <w:p>
+      <w:pPr>
+        <w:jc w:val="both"/>
+        <w:rPr>
+          <w:rStyle w:val="HTMLCode"/>
+          <w:rFonts w:ascii="Calibri" w:eastAsiaTheme="minorHAnsi" w:hAnsi="Calibri" w:cs="Calibri"/>
+        </w:rPr>
+      </w:pPr>
+      <w:r>
+        <w:rPr>
+          <w:rStyle w:val="HTMLCode"/>
+          <w:rFonts w:ascii="Calibri" w:eastAsiaTheme="minorHAnsi" w:hAnsi="Calibri" w:cs="Calibri"/>
+        </w:rPr>
+        <w:t xml:space="preserve">E.X: </w:t>
+      </w:r>
+      <w:r>
+        <w:rPr>
+          <w:rStyle w:val="HTMLCode"/>
+          <w:rFonts w:ascii="Calibri" w:eastAsiaTheme="minorHAnsi" w:hAnsi="Calibri" w:cs="Calibri"/>
+          <w:highlight w:val="lightGray"/>
+        </w:rPr>
+        <w:t>position sticky;</w:t>
+      </w:r>
+      <w:r>
+        <w:rPr>
+          <w:rStyle w:val="HTMLCode"/>
+          <w:rFonts w:ascii="Calibri" w:eastAsiaTheme="minorHAnsi" w:hAnsi="Calibri" w:cs="Calibri"/>
+        </w:rPr>
+        <w:t xml:space="preserve">  </w:t>
       </w:r>
     </w:p>
     <w:p>
@@ -2638,15 +2435,22 @@
           <w:rFonts w:ascii="Verdana" w:eastAsiaTheme="minorHAnsi" w:hAnsi="Verdana"/>
           <w:color w:val="DC143C"/>
         </w:rPr>
-        <w:t>z-index</w:t>
-      </w:r>
-      <w:r>
-        <w:rPr>
-          <w:rStyle w:val="HTMLCode"/>
-          <w:rFonts w:ascii="Verdana" w:eastAsiaTheme="minorHAnsi" w:hAnsi="Verdana"/>
-          <w:color w:val="DC143C"/>
-        </w:rPr>
-        <w:t xml:space="preserve">: </w:t>
+        <w:t>Float</w:t>
+      </w:r>
+      <w:r>
+        <w:rPr>
+          <w:rStyle w:val="HTMLCode"/>
+          <w:rFonts w:ascii="Verdana" w:eastAsiaTheme="minorHAnsi" w:hAnsi="Verdana"/>
+          <w:color w:val="DC143C"/>
+        </w:rPr>
+        <w:t>:</w:t>
+      </w:r>
+      <w:r>
+        <w:rPr>
+          <w:rStyle w:val="HTMLCode"/>
+          <w:rFonts w:ascii="Calibri" w:eastAsiaTheme="minorHAnsi" w:hAnsi="Calibri" w:cs="Calibri"/>
+        </w:rPr>
+        <w:t xml:space="preserve"> </w:t>
       </w:r>
       <w:r>
         <w:rPr>
@@ -2660,14 +2464,7 @@
           <w:rStyle w:val="HTMLCode"/>
           <w:rFonts w:ascii="Calibri" w:eastAsiaTheme="minorHAnsi" w:hAnsi="Calibri" w:cs="Calibri"/>
         </w:rPr>
-        <w:t xml:space="preserve"> sets the z-order of a positioned element and its descendants or flex items. Overlapping</w:t>
-      </w:r>
-      <w:r>
-        <w:rPr>
-          <w:rStyle w:val="HTMLCode"/>
-          <w:rFonts w:ascii="Calibri" w:eastAsiaTheme="minorHAnsi" w:hAnsi="Calibri" w:cs="Calibri"/>
-        </w:rPr>
-        <w:t xml:space="preserve"> elements with a larger z-index cover those with smaller one.</w:t>
+        <w:t xml:space="preserve"> is used for positioning and formatting content. (left, right, none, inherit)</w:t>
       </w:r>
     </w:p>
     <w:sectPr>

</xml_diff>